<commit_message>
Update Business Analyse Process (Porfolio).docx
</commit_message>
<xml_diff>
--- a/Porfolio/Documents/Business Analyse Process/Business Analyse Process (Porfolio).docx
+++ b/Porfolio/Documents/Business Analyse Process/Business Analyse Process (Porfolio).docx
@@ -244,19 +244,7 @@
         <w:rPr>
           <w:lang w:val="en-US"/>
         </w:rPr>
-        <w:t xml:space="preserve"> and run</w:t>
-      </w:r>
-      <w:r>
-        <w:rPr>
-          <w:lang w:val="en-US"/>
-        </w:rPr>
-        <w:t xml:space="preserve"> APIs</w:t>
-      </w:r>
-      <w:r>
-        <w:rPr>
-          <w:lang w:val="en-US"/>
-        </w:rPr>
-        <w:t>.</w:t>
+        <w:t xml:space="preserve"> and run APIs.</w:t>
       </w:r>
     </w:p>
     <w:p>
@@ -682,11 +670,6 @@
           <w:lang w:val="en-US"/>
         </w:rPr>
         <w:tab/>
-      </w:r>
-      <w:r>
-        <w:rPr>
-          <w:lang w:val="en-US"/>
-        </w:rPr>
         <w:t>Firstly, trainee shows QR, supervisor will scan the trainee’s QR code to get the code and send it to server include supervisor public key, server will check trainee’s game record, if found server will send that encrypted record to trainee, trainee will decrypt it using private key and use supervisor’s public key to encrypt the record and send to supervisor, then supervisor will decrypt using supervisor’s private key to get the record, after making assessment, the evaluation form (result supervisor’s rating field) will be encrypted using server public key. Meanwhile, the trainee’s record will be encrypted using supervisor public key. Both will be sent to the server include with record’s QR code. On the server side, the evaluation form will be encrypted using supervisor public key and attached with the trainee’s record which was encrypted using supervisor public key, both will be sent to email server side to create a confirm email.</w:t>
       </w:r>
     </w:p>
@@ -788,28 +771,7 @@
           <w:i/>
           <w:lang w:val="en-US"/>
         </w:rPr>
-        <w:t>(</w:t>
-      </w:r>
-      <w:r>
-        <w:rPr>
-          <w:i/>
-          <w:lang w:val="en-US"/>
-        </w:rPr>
-        <w:t>*</w:t>
-      </w:r>
-      <w:r>
-        <w:rPr>
-          <w:i/>
-          <w:lang w:val="en-US"/>
-        </w:rPr>
-        <w:t>)</w:t>
-      </w:r>
-      <w:r>
-        <w:rPr>
-          <w:i/>
-          <w:lang w:val="en-US"/>
-        </w:rPr>
-        <w:t>Trainee encrypted profile: contains all the encrypted fields (ID, QR record).</w:t>
+        <w:t>(*)Trainee encrypted profile: contains all the encrypted fields (ID, QR record).</w:t>
       </w:r>
     </w:p>
     <w:p>
@@ -909,11 +871,6 @@
           <w:lang w:val="en-US"/>
         </w:rPr>
         <w:tab/>
-      </w:r>
-      <w:r>
-        <w:rPr>
-          <w:lang w:val="en-US"/>
-        </w:rPr>
         <w:t>When the supervisor signs, the evaluation form (result supervisor’s rating field) will be hashed then encrypted using supervisor private key to get the supervisor’s signature. Meanwhile, another evaluation form will be encrypted using email server public key. Both supervisor’s signature and evaluation form will be sent to the email server. On the email server side, the evaluation form will be decrypted using email server private key then hashed. The supervisor’s signature will be decrypted to get the hash. Both hashes will be compared if they match, email server will send record’s QR code to server to find the record and update it (change the sign status into signed), server will request email server to send evaluation form to server. On the email server side, the evaluation form will be encrypted by using server public key then decrypted in server side by using server private key. Finally, the evaluation form will be encrypted using trainee public key and updated to trainee’s profile.</w:t>
       </w:r>
     </w:p>
@@ -962,13 +919,7 @@
         <w:rPr>
           <w:lang w:val="en-US"/>
         </w:rPr>
-        <w:t>e</w:t>
-      </w:r>
-      <w:r>
-        <w:rPr>
-          <w:lang w:val="en-US"/>
-        </w:rPr>
-        <w:t>:</w:t>
+        <w:t>e:</w:t>
       </w:r>
     </w:p>
     <w:p>
@@ -1787,54 +1738,35 @@
         <w:rPr>
           <w:lang w:val="en-US"/>
         </w:rPr>
-        <w:t>(</w:t>
-      </w:r>
-      <w:r>
-        <w:rPr>
-          <w:lang w:val="en-US"/>
-        </w:rPr>
-        <w:t>Draft Soflware</w:t>
-      </w:r>
-      <w:r>
-        <w:rPr>
-          <w:lang w:val="en-US"/>
-        </w:rPr>
-        <w:t>):</w:t>
+        <w:t>(Draft Soflware):</w:t>
       </w:r>
     </w:p>
     <w:p>
       <w:pPr>
         <w:pStyle w:val="Heading2"/>
+        <w:numPr>
+          <w:ilvl w:val="1"/>
+          <w:numId w:val="1"/>
+        </w:numPr>
+        <w:rPr>
+          <w:lang w:val="en-US"/>
+        </w:rPr>
+      </w:pPr>
+      <w:r>
+        <w:rPr>
+          <w:rStyle w:val="Heading3Char"/>
+        </w:rPr>
+        <w:t>Database design</w:t>
+      </w:r>
+    </w:p>
+    <w:p>
+      <w:pPr>
+        <w:pStyle w:val="Heading4"/>
         <w:numPr>
           <w:ilvl w:val="0"/>
           <w:numId w:val="0"/>
         </w:numPr>
-        <w:ind w:left="576"/>
-        <w:rPr>
-          <w:lang w:val="en-US"/>
-        </w:rPr>
-      </w:pPr>
-      <w:r>
-        <w:rPr>
-          <w:lang w:val="en-US"/>
-        </w:rPr>
-        <w:t xml:space="preserve">3.1 </w:t>
-      </w:r>
-      <w:r>
-        <w:rPr>
-          <w:rStyle w:val="Heading3Char"/>
-        </w:rPr>
-        <w:t>Database design</w:t>
-      </w:r>
-    </w:p>
-    <w:p>
-      <w:pPr>
-        <w:pStyle w:val="Heading3"/>
-        <w:numPr>
-          <w:ilvl w:val="0"/>
-          <w:numId w:val="0"/>
-        </w:numPr>
-        <w:ind w:left="1440"/>
+        <w:ind w:left="720" w:firstLine="270"/>
         <w:rPr>
           <w:rStyle w:val="Heading5Char"/>
         </w:rPr>
@@ -2029,22 +1961,16 @@
           <w:ilvl w:val="0"/>
           <w:numId w:val="0"/>
         </w:numPr>
-        <w:ind w:left="864" w:firstLine="576"/>
-        <w:rPr>
-          <w:lang w:val="en-US"/>
-        </w:rPr>
-      </w:pPr>
-      <w:r>
-        <w:rPr>
-          <w:lang w:val="en-US"/>
-        </w:rPr>
-        <w:t>b.</w:t>
-      </w:r>
-      <w:r>
-        <w:rPr>
-          <w:lang w:val="en-US"/>
-        </w:rPr>
-        <w:t>Trainee records</w:t>
+        <w:ind w:left="864"/>
+        <w:rPr>
+          <w:lang w:val="en-US"/>
+        </w:rPr>
+      </w:pPr>
+      <w:r>
+        <w:rPr>
+          <w:lang w:val="en-US"/>
+        </w:rPr>
+        <w:t>b.Trainee records</w:t>
       </w:r>
     </w:p>
     <w:p>
@@ -2533,7 +2459,7 @@
           <w:ilvl w:val="0"/>
           <w:numId w:val="0"/>
         </w:numPr>
-        <w:ind w:left="1152"/>
+        <w:ind w:left="1152" w:hanging="432"/>
         <w:rPr>
           <w:lang w:val="en-US"/>
         </w:rPr>
@@ -2694,7 +2620,15 @@
         <w:rPr>
           <w:lang w:val="en-US"/>
         </w:rPr>
-        <w:t>Supervisor’s rating</w:t>
+        <w:t xml:space="preserve">Supervisor’s </w:t>
+      </w:r>
+      <w:bookmarkStart w:id="0" w:name="_GoBack"/>
+      <w:bookmarkEnd w:id="0"/>
+      <w:r>
+        <w:rPr>
+          <w:lang w:val="en-US"/>
+        </w:rPr>
+        <w:t>rating</w:t>
       </w:r>
       <w:r>
         <w:rPr>
@@ -3100,8 +3034,6 @@
         </w:rPr>
         <w:t>d</w:t>
       </w:r>
-      <w:bookmarkStart w:id="0" w:name="_GoBack"/>
-      <w:bookmarkEnd w:id="0"/>
       <w:r>
         <w:rPr>
           <w:lang w:val="en-US"/>

</xml_diff>